<commit_message>
Projektet pausat tills vidare instruktioner
</commit_message>
<xml_diff>
--- a/Doc/WU_LIA-1_Mall_Statusrapport_2022.docx
+++ b/Doc/WU_LIA-1_Mall_Statusrapport_2022.docx
@@ -238,13 +238,13 @@
           </mc:Choice>
           <mc:Fallback>
             <w:pict>
-              <v:shape w14:anchorId="64A064C2" id="_x0000_s1027" type="#_x0000_t202" alt="Text Box 7" style="position:absolute;margin-left:171.45pt;margin-top:215.5pt;width:353.2pt;height:17pt;z-index:251660288;visibility:visible;mso-wrap-style:square;mso-wrap-distance-left:4.5pt;mso-wrap-distance-top:4.5pt;mso-wrap-distance-right:4.5pt;mso-wrap-distance-bottom:4.5pt;mso-position-horizontal:absolute;mso-position-horizontal-relative:page;mso-position-vertical:absolute;mso-position-vertical-relative:page;v-text-anchor:top" o:gfxdata="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" filled="f" stroked="f" strokeweight="1pt">
+              <v:shape w14:anchorId="64A064C2" id="_x0000_s1027" type="#_x0000_t202" alt="Text Box 7" style="position:absolute;margin-left:171.45pt;margin-top:215.5pt;width:353.2pt;height:17pt;z-index:251660288;visibility:visible;mso-wrap-style:square;mso-wrap-distance-left:4.5pt;mso-wrap-distance-top:4.5pt;mso-wrap-distance-right:4.5pt;mso-wrap-distance-bottom:4.5pt;mso-position-horizontal:absolute;mso-position-horizontal-relative:page;mso-position-vertical:absolute;mso-position-vertical-relative:page;v-text-anchor:top" o:gfxdata="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" filled="f" stroked="f" strokeweight="1pt">
                 <v:stroke miterlimit="4"/>
                 <v:textbox inset="0,0,0,0">
                   <w:txbxContent>
                     <w:p>
                       <w:pPr>
-                        <w:pStyle w:val="Brdtext"/>
+                        <w:pStyle w:val="Brdtext1"/>
                         <w:jc w:val="right"/>
                       </w:pPr>
                       <w:r>
@@ -347,19 +347,7 @@
                               <w:rPr>
                                 <w:color w:val="000000" w:themeColor="text1"/>
                               </w:rPr>
-                              <w:t>[</w:t>
-                            </w:r>
-                            <w:r>
-                              <w:rPr>
-                                <w:color w:val="000000" w:themeColor="text1"/>
-                              </w:rPr>
-                              <w:t>Datum</w:t>
-                            </w:r>
-                            <w:r>
-                              <w:rPr>
-                                <w:color w:val="000000" w:themeColor="text1"/>
-                              </w:rPr>
-                              <w:t>]</w:t>
+                              <w:t>2022-12-01</w:t>
                             </w:r>
                           </w:p>
                           <w:p>
@@ -433,19 +421,7 @@
                         <w:rPr>
                           <w:color w:val="000000" w:themeColor="text1"/>
                         </w:rPr>
-                        <w:t>[</w:t>
-                      </w:r>
-                      <w:r>
-                        <w:rPr>
-                          <w:color w:val="000000" w:themeColor="text1"/>
-                        </w:rPr>
-                        <w:t>Datum</w:t>
-                      </w:r>
-                      <w:r>
-                        <w:rPr>
-                          <w:color w:val="000000" w:themeColor="text1"/>
-                        </w:rPr>
-                        <w:t>]</w:t>
+                        <w:t>2022-12-01</w:t>
                       </w:r>
                     </w:p>
                     <w:p>
@@ -584,21 +560,7 @@
           <w:rFonts w:eastAsia="Arial Unicode MS" w:cs="Arial Unicode MS"/>
           <w:color w:val="000000" w:themeColor="text1"/>
         </w:rPr>
-        <w:t>[</w:t>
-      </w:r>
-      <w:r>
-        <w:rPr>
-          <w:rFonts w:eastAsia="Arial Unicode MS" w:cs="Arial Unicode MS"/>
-          <w:color w:val="000000" w:themeColor="text1"/>
-        </w:rPr>
-        <w:t>0.1</w:t>
-      </w:r>
-      <w:r>
-        <w:rPr>
-          <w:rFonts w:eastAsia="Arial Unicode MS" w:cs="Arial Unicode MS"/>
-          <w:color w:val="000000" w:themeColor="text1"/>
-        </w:rPr>
-        <w:t>]</w:t>
+        <w:t>1.0</w:t>
       </w:r>
     </w:p>
     <w:p>
@@ -613,21 +575,7 @@
           <w:rFonts w:eastAsia="Arial Unicode MS" w:cs="Arial Unicode MS"/>
           <w:color w:val="000000" w:themeColor="text1"/>
         </w:rPr>
-        <w:t>[</w:t>
-      </w:r>
-      <w:r>
-        <w:rPr>
-          <w:rFonts w:eastAsia="Arial Unicode MS" w:cs="Arial Unicode MS"/>
-          <w:color w:val="000000" w:themeColor="text1"/>
-        </w:rPr>
-        <w:t>Datum</w:t>
-      </w:r>
-      <w:r>
-        <w:rPr>
-          <w:rFonts w:eastAsia="Arial Unicode MS" w:cs="Arial Unicode MS"/>
-          <w:color w:val="000000" w:themeColor="text1"/>
-        </w:rPr>
-        <w:t>]</w:t>
+        <w:t>2022-12-01</w:t>
       </w:r>
     </w:p>
     <w:p>
@@ -804,6 +752,20 @@
                 <w:lang w:val="sv-SE"/>
               </w:rPr>
             </w:pPr>
+            <w:r>
+              <w:rPr>
+                <w:lang w:val="sv-SE"/>
+              </w:rPr>
+              <w:t xml:space="preserve">UCS </w:t>
+            </w:r>
+            <w:proofErr w:type="spellStart"/>
+            <w:r>
+              <w:rPr>
+                <w:lang w:val="sv-SE"/>
+              </w:rPr>
+              <w:t>Mindbite</w:t>
+            </w:r>
+            <w:proofErr w:type="spellEnd"/>
           </w:p>
         </w:tc>
         <w:tc>
@@ -829,6 +791,20 @@
                 <w:lang w:val="sv-SE"/>
               </w:rPr>
             </w:pPr>
+            <w:r>
+              <w:rPr>
+                <w:lang w:val="sv-SE"/>
+              </w:rPr>
+              <w:t xml:space="preserve">Marcus </w:t>
+            </w:r>
+            <w:proofErr w:type="spellStart"/>
+            <w:r>
+              <w:rPr>
+                <w:lang w:val="sv-SE"/>
+              </w:rPr>
+              <w:t>Alsér</w:t>
+            </w:r>
+            <w:proofErr w:type="spellEnd"/>
           </w:p>
         </w:tc>
       </w:tr>
@@ -858,13 +834,7 @@
               <w:pStyle w:val="Ingetavstnd"/>
             </w:pPr>
             <w:r>
-              <w:t>Projekt</w:t>
-            </w:r>
-            <w:r>
-              <w:t>-/uppdrags</w:t>
-            </w:r>
-            <w:r>
-              <w:t>ansvarig</w:t>
+              <w:t>Projekt-/uppdragsansvarig</w:t>
             </w:r>
           </w:p>
         </w:tc>
@@ -891,6 +861,20 @@
                 <w:lang w:val="sv-SE"/>
               </w:rPr>
             </w:pPr>
+            <w:r>
+              <w:rPr>
+                <w:lang w:val="sv-SE"/>
+              </w:rPr>
+              <w:t xml:space="preserve">UCS </w:t>
+            </w:r>
+            <w:proofErr w:type="spellStart"/>
+            <w:r>
+              <w:rPr>
+                <w:lang w:val="sv-SE"/>
+              </w:rPr>
+              <w:t>Mindbite</w:t>
+            </w:r>
+            <w:proofErr w:type="spellEnd"/>
           </w:p>
         </w:tc>
         <w:tc>
@@ -916,6 +900,20 @@
                 <w:lang w:val="sv-SE"/>
               </w:rPr>
             </w:pPr>
+            <w:r>
+              <w:rPr>
+                <w:lang w:val="sv-SE"/>
+              </w:rPr>
+              <w:t xml:space="preserve">Marcus </w:t>
+            </w:r>
+            <w:proofErr w:type="spellStart"/>
+            <w:r>
+              <w:rPr>
+                <w:lang w:val="sv-SE"/>
+              </w:rPr>
+              <w:t>Alsér</w:t>
+            </w:r>
+            <w:proofErr w:type="spellEnd"/>
           </w:p>
         </w:tc>
       </w:tr>
@@ -945,10 +943,7 @@
               <w:pStyle w:val="Ingetavstnd"/>
             </w:pPr>
             <w:r>
-              <w:t>Kur</w:t>
-            </w:r>
-            <w:r>
-              <w:t>sansvarig</w:t>
+              <w:t>Kursansvarig</w:t>
             </w:r>
           </w:p>
         </w:tc>
@@ -975,6 +970,20 @@
                 <w:lang w:val="sv-SE"/>
               </w:rPr>
             </w:pPr>
+            <w:r>
+              <w:rPr>
+                <w:lang w:val="sv-SE"/>
+              </w:rPr>
+              <w:t xml:space="preserve">UCS </w:t>
+            </w:r>
+            <w:proofErr w:type="spellStart"/>
+            <w:r>
+              <w:rPr>
+                <w:lang w:val="sv-SE"/>
+              </w:rPr>
+              <w:t>Mindbite</w:t>
+            </w:r>
+            <w:proofErr w:type="spellEnd"/>
           </w:p>
         </w:tc>
         <w:tc>
@@ -1000,86 +1009,20 @@
                 <w:lang w:val="sv-SE"/>
               </w:rPr>
             </w:pPr>
-          </w:p>
-        </w:tc>
-      </w:tr>
-      <w:tr>
-        <w:trPr>
-          <w:trHeight w:val="230"/>
-        </w:trPr>
-        <w:tc>
-          <w:tcPr>
-            <w:tcW w:w="2722" w:type="dxa"/>
-            <w:tcBorders>
-              <w:top w:val="single" w:sz="4" w:space="0" w:color="999999"/>
-              <w:left w:val="single" w:sz="4" w:space="0" w:color="7F7F7F"/>
-              <w:bottom w:val="single" w:sz="4" w:space="0" w:color="999999"/>
-              <w:right w:val="single" w:sz="4" w:space="0" w:color="999999"/>
-            </w:tcBorders>
-            <w:shd w:val="clear" w:color="auto" w:fill="ECECEC"/>
-            <w:tcMar>
-              <w:top w:w="80" w:type="dxa"/>
-              <w:left w:w="80" w:type="dxa"/>
-              <w:bottom w:w="80" w:type="dxa"/>
-              <w:right w:w="80" w:type="dxa"/>
-            </w:tcMar>
-          </w:tcPr>
-          <w:p>
-            <w:pPr>
-              <w:rPr>
-                <w:lang w:val="sv-SE"/>
-              </w:rPr>
-            </w:pPr>
-          </w:p>
-        </w:tc>
-        <w:tc>
-          <w:tcPr>
-            <w:tcW w:w="3261" w:type="dxa"/>
-            <w:tcBorders>
-              <w:top w:val="single" w:sz="4" w:space="0" w:color="999999"/>
-              <w:left w:val="single" w:sz="4" w:space="0" w:color="999999"/>
-              <w:bottom w:val="single" w:sz="4" w:space="0" w:color="999999"/>
-              <w:right w:val="single" w:sz="4" w:space="0" w:color="999999"/>
-            </w:tcBorders>
-            <w:shd w:val="clear" w:color="auto" w:fill="auto"/>
-            <w:tcMar>
-              <w:top w:w="80" w:type="dxa"/>
-              <w:left w:w="80" w:type="dxa"/>
-              <w:bottom w:w="80" w:type="dxa"/>
-              <w:right w:w="80" w:type="dxa"/>
-            </w:tcMar>
-          </w:tcPr>
-          <w:p>
-            <w:pPr>
-              <w:rPr>
-                <w:lang w:val="sv-SE"/>
-              </w:rPr>
-            </w:pPr>
-          </w:p>
-        </w:tc>
-        <w:tc>
-          <w:tcPr>
-            <w:tcW w:w="3489" w:type="dxa"/>
-            <w:tcBorders>
-              <w:top w:val="single" w:sz="4" w:space="0" w:color="999999"/>
-              <w:left w:val="single" w:sz="4" w:space="0" w:color="999999"/>
-              <w:bottom w:val="single" w:sz="4" w:space="0" w:color="999999"/>
-              <w:right w:val="single" w:sz="4" w:space="0" w:color="7F7F7F"/>
-            </w:tcBorders>
-            <w:shd w:val="clear" w:color="auto" w:fill="auto"/>
-            <w:tcMar>
-              <w:top w:w="80" w:type="dxa"/>
-              <w:left w:w="80" w:type="dxa"/>
-              <w:bottom w:w="80" w:type="dxa"/>
-              <w:right w:w="80" w:type="dxa"/>
-            </w:tcMar>
-          </w:tcPr>
-          <w:p>
-            <w:pPr>
-              <w:rPr>
-                <w:lang w:val="sv-SE"/>
-              </w:rPr>
-            </w:pPr>
+            <w:r>
+              <w:rPr>
+                <w:lang w:val="sv-SE"/>
+              </w:rPr>
+              <w:t xml:space="preserve">Marcus </w:t>
+            </w:r>
+            <w:proofErr w:type="spellStart"/>
+            <w:r>
+              <w:rPr>
+                <w:lang w:val="sv-SE"/>
+              </w:rPr>
+              <w:t>Alsér</w:t>
+            </w:r>
+            <w:proofErr w:type="spellEnd"/>
           </w:p>
         </w:tc>
       </w:tr>
@@ -1300,7 +1243,209 @@
               <w:rPr>
                 <w:lang w:val="sv-SE"/>
               </w:rPr>
-              <w:t>Gjorde hela dokumentet.</w:t>
+              <w:t>Fyllde i</w:t>
+            </w:r>
+            <w:r>
+              <w:rPr>
+                <w:lang w:val="sv-SE"/>
+              </w:rPr>
+              <w:t xml:space="preserve"> hela dokumentet.</w:t>
+            </w:r>
+          </w:p>
+        </w:tc>
+      </w:tr>
+      <w:tr>
+        <w:trPr>
+          <w:trHeight w:val="230"/>
+        </w:trPr>
+        <w:tc>
+          <w:tcPr>
+            <w:tcW w:w="1406" w:type="dxa"/>
+            <w:tcBorders>
+              <w:top w:val="single" w:sz="4" w:space="0" w:color="7F7F7F"/>
+              <w:left w:val="single" w:sz="4" w:space="0" w:color="7F7F7F"/>
+              <w:bottom w:val="single" w:sz="4" w:space="0" w:color="7F7F7F"/>
+              <w:right w:val="single" w:sz="4" w:space="0" w:color="999999"/>
+            </w:tcBorders>
+            <w:shd w:val="clear" w:color="auto" w:fill="auto"/>
+            <w:tcMar>
+              <w:top w:w="80" w:type="dxa"/>
+              <w:left w:w="80" w:type="dxa"/>
+              <w:bottom w:w="80" w:type="dxa"/>
+              <w:right w:w="80" w:type="dxa"/>
+            </w:tcMar>
+          </w:tcPr>
+          <w:p>
+            <w:pPr>
+              <w:rPr>
+                <w:lang w:val="sv-SE"/>
+              </w:rPr>
+            </w:pPr>
+            <w:r>
+              <w:rPr>
+                <w:lang w:val="sv-SE"/>
+              </w:rPr>
+              <w:t>0.2</w:t>
+            </w:r>
+          </w:p>
+        </w:tc>
+        <w:tc>
+          <w:tcPr>
+            <w:tcW w:w="1406" w:type="dxa"/>
+            <w:tcBorders>
+              <w:top w:val="single" w:sz="4" w:space="0" w:color="7F7F7F"/>
+              <w:left w:val="single" w:sz="4" w:space="0" w:color="999999"/>
+              <w:bottom w:val="single" w:sz="4" w:space="0" w:color="7F7F7F"/>
+              <w:right w:val="single" w:sz="4" w:space="0" w:color="999999"/>
+            </w:tcBorders>
+            <w:shd w:val="clear" w:color="auto" w:fill="auto"/>
+            <w:tcMar>
+              <w:top w:w="80" w:type="dxa"/>
+              <w:left w:w="80" w:type="dxa"/>
+              <w:bottom w:w="80" w:type="dxa"/>
+              <w:right w:w="80" w:type="dxa"/>
+            </w:tcMar>
+          </w:tcPr>
+          <w:p>
+            <w:pPr>
+              <w:rPr>
+                <w:lang w:val="sv-SE"/>
+              </w:rPr>
+            </w:pPr>
+            <w:r>
+              <w:rPr>
+                <w:lang w:val="sv-SE"/>
+              </w:rPr>
+              <w:t>2022-11-28</w:t>
+            </w:r>
+          </w:p>
+        </w:tc>
+        <w:tc>
+          <w:tcPr>
+            <w:tcW w:w="6660" w:type="dxa"/>
+            <w:tcBorders>
+              <w:top w:val="single" w:sz="4" w:space="0" w:color="7F7F7F"/>
+              <w:left w:val="single" w:sz="4" w:space="0" w:color="999999"/>
+              <w:bottom w:val="single" w:sz="4" w:space="0" w:color="7F7F7F"/>
+              <w:right w:val="single" w:sz="4" w:space="0" w:color="7F7F7F"/>
+            </w:tcBorders>
+            <w:shd w:val="clear" w:color="auto" w:fill="auto"/>
+            <w:tcMar>
+              <w:top w:w="80" w:type="dxa"/>
+              <w:left w:w="80" w:type="dxa"/>
+              <w:bottom w:w="80" w:type="dxa"/>
+              <w:right w:w="80" w:type="dxa"/>
+            </w:tcMar>
+          </w:tcPr>
+          <w:p>
+            <w:pPr>
+              <w:rPr>
+                <w:lang w:val="sv-SE"/>
+              </w:rPr>
+            </w:pPr>
+            <w:r>
+              <w:rPr>
+                <w:lang w:val="sv-SE"/>
+              </w:rPr>
+              <w:t>Har gjort rättstavning och lagt till text.</w:t>
+            </w:r>
+          </w:p>
+        </w:tc>
+      </w:tr>
+      <w:tr>
+        <w:trPr>
+          <w:trHeight w:val="230"/>
+        </w:trPr>
+        <w:tc>
+          <w:tcPr>
+            <w:tcW w:w="1406" w:type="dxa"/>
+            <w:tcBorders>
+              <w:top w:val="single" w:sz="4" w:space="0" w:color="7F7F7F"/>
+              <w:left w:val="single" w:sz="4" w:space="0" w:color="7F7F7F"/>
+              <w:bottom w:val="single" w:sz="4" w:space="0" w:color="7F7F7F"/>
+              <w:right w:val="single" w:sz="4" w:space="0" w:color="999999"/>
+            </w:tcBorders>
+            <w:shd w:val="clear" w:color="auto" w:fill="auto"/>
+            <w:tcMar>
+              <w:top w:w="80" w:type="dxa"/>
+              <w:left w:w="80" w:type="dxa"/>
+              <w:bottom w:w="80" w:type="dxa"/>
+              <w:right w:w="80" w:type="dxa"/>
+            </w:tcMar>
+          </w:tcPr>
+          <w:p>
+            <w:pPr>
+              <w:rPr>
+                <w:lang w:val="sv-SE"/>
+              </w:rPr>
+            </w:pPr>
+            <w:r>
+              <w:rPr>
+                <w:lang w:val="sv-SE"/>
+              </w:rPr>
+              <w:t>1.0</w:t>
+            </w:r>
+          </w:p>
+        </w:tc>
+        <w:tc>
+          <w:tcPr>
+            <w:tcW w:w="1406" w:type="dxa"/>
+            <w:tcBorders>
+              <w:top w:val="single" w:sz="4" w:space="0" w:color="7F7F7F"/>
+              <w:left w:val="single" w:sz="4" w:space="0" w:color="999999"/>
+              <w:bottom w:val="single" w:sz="4" w:space="0" w:color="7F7F7F"/>
+              <w:right w:val="single" w:sz="4" w:space="0" w:color="999999"/>
+            </w:tcBorders>
+            <w:shd w:val="clear" w:color="auto" w:fill="auto"/>
+            <w:tcMar>
+              <w:top w:w="80" w:type="dxa"/>
+              <w:left w:w="80" w:type="dxa"/>
+              <w:bottom w:w="80" w:type="dxa"/>
+              <w:right w:w="80" w:type="dxa"/>
+            </w:tcMar>
+          </w:tcPr>
+          <w:p>
+            <w:pPr>
+              <w:rPr>
+                <w:lang w:val="sv-SE"/>
+              </w:rPr>
+            </w:pPr>
+            <w:r>
+              <w:rPr>
+                <w:lang w:val="sv-SE"/>
+              </w:rPr>
+              <w:t>2022-11-01</w:t>
+            </w:r>
+          </w:p>
+        </w:tc>
+        <w:tc>
+          <w:tcPr>
+            <w:tcW w:w="6660" w:type="dxa"/>
+            <w:tcBorders>
+              <w:top w:val="single" w:sz="4" w:space="0" w:color="7F7F7F"/>
+              <w:left w:val="single" w:sz="4" w:space="0" w:color="999999"/>
+              <w:bottom w:val="single" w:sz="4" w:space="0" w:color="7F7F7F"/>
+              <w:right w:val="single" w:sz="4" w:space="0" w:color="7F7F7F"/>
+            </w:tcBorders>
+            <w:shd w:val="clear" w:color="auto" w:fill="auto"/>
+            <w:tcMar>
+              <w:top w:w="80" w:type="dxa"/>
+              <w:left w:w="80" w:type="dxa"/>
+              <w:bottom w:w="80" w:type="dxa"/>
+              <w:right w:w="80" w:type="dxa"/>
+            </w:tcMar>
+          </w:tcPr>
+          <w:p>
+            <w:pPr>
+              <w:rPr>
+                <w:lang w:val="sv-SE"/>
+              </w:rPr>
+            </w:pPr>
+            <w:r>
+              <w:rPr>
+                <w:lang w:val="sv-SE"/>
+              </w:rPr>
+              <w:t>Lagt till text och ändrat om.</w:t>
             </w:r>
           </w:p>
         </w:tc>
@@ -1565,7 +1710,7 @@
                 <w:noProof/>
                 <w:webHidden/>
               </w:rPr>
-              <w:t>5</w:t>
+              <w:t>4</w:t>
             </w:r>
             <w:r>
               <w:rPr>
@@ -1660,7 +1805,7 @@
                 <w:noProof/>
                 <w:webHidden/>
               </w:rPr>
-              <w:t>5</w:t>
+              <w:t>4</w:t>
             </w:r>
             <w:r>
               <w:rPr>
@@ -1755,7 +1900,7 @@
                 <w:noProof/>
                 <w:webHidden/>
               </w:rPr>
-              <w:t>5</w:t>
+              <w:t>4</w:t>
             </w:r>
             <w:r>
               <w:rPr>
@@ -1850,7 +1995,7 @@
                 <w:noProof/>
                 <w:webHidden/>
               </w:rPr>
-              <w:t>6</w:t>
+              <w:t>4</w:t>
             </w:r>
             <w:r>
               <w:rPr>
@@ -1941,7 +2086,7 @@
                 <w:noProof/>
                 <w:webHidden/>
               </w:rPr>
-              <w:t>6</w:t>
+              <w:t>4</w:t>
             </w:r>
             <w:r>
               <w:rPr>
@@ -2032,7 +2177,7 @@
                 <w:noProof/>
                 <w:webHidden/>
               </w:rPr>
-              <w:t>6</w:t>
+              <w:t>5</w:t>
             </w:r>
             <w:r>
               <w:rPr>
@@ -2123,7 +2268,7 @@
                 <w:noProof/>
                 <w:webHidden/>
               </w:rPr>
-              <w:t>6</w:t>
+              <w:t>5</w:t>
             </w:r>
             <w:r>
               <w:rPr>
@@ -2214,7 +2359,7 @@
                 <w:noProof/>
                 <w:webHidden/>
               </w:rPr>
-              <w:t>6</w:t>
+              <w:t>5</w:t>
             </w:r>
             <w:r>
               <w:rPr>
@@ -2309,7 +2454,7 @@
                 <w:noProof/>
                 <w:webHidden/>
               </w:rPr>
-              <w:t>7</w:t>
+              <w:t>5</w:t>
             </w:r>
             <w:r>
               <w:rPr>
@@ -2404,7 +2549,7 @@
                 <w:noProof/>
                 <w:webHidden/>
               </w:rPr>
-              <w:t>7</w:t>
+              <w:t>6</w:t>
             </w:r>
             <w:r>
               <w:rPr>
@@ -2495,7 +2640,7 @@
                 <w:noProof/>
                 <w:webHidden/>
               </w:rPr>
-              <w:t>7</w:t>
+              <w:t>6</w:t>
             </w:r>
             <w:r>
               <w:rPr>
@@ -2586,7 +2731,7 @@
                 <w:noProof/>
                 <w:webHidden/>
               </w:rPr>
-              <w:t>8</w:t>
+              <w:t>7</w:t>
             </w:r>
             <w:r>
               <w:rPr>
@@ -2677,7 +2822,7 @@
                 <w:noProof/>
                 <w:webHidden/>
               </w:rPr>
-              <w:t>8</w:t>
+              <w:t>7</w:t>
             </w:r>
             <w:r>
               <w:rPr>
@@ -2772,7 +2917,7 @@
                 <w:noProof/>
                 <w:webHidden/>
               </w:rPr>
-              <w:t>8</w:t>
+              <w:t>7</w:t>
             </w:r>
             <w:r>
               <w:rPr>
@@ -2867,7 +3012,7 @@
                 <w:noProof/>
                 <w:webHidden/>
               </w:rPr>
-              <w:t>9</w:t>
+              <w:t>8</w:t>
             </w:r>
             <w:r>
               <w:rPr>
@@ -2962,7 +3107,7 @@
                 <w:noProof/>
                 <w:webHidden/>
               </w:rPr>
-              <w:t>9</w:t>
+              <w:t>8</w:t>
             </w:r>
             <w:r>
               <w:rPr>
@@ -4701,11 +4846,9 @@
       <w:r>
         <w:t xml:space="preserve">Sen början av projektet så har jag gjort </w:t>
       </w:r>
-      <w:proofErr w:type="gramStart"/>
       <w:r>
-        <w:t>en testprojekt</w:t>
+        <w:t>ett testprojekt</w:t>
       </w:r>
-      <w:proofErr w:type="gramEnd"/>
       <w:r>
         <w:t xml:space="preserve"> med den funktionalitet som behövs för det riktiga projektet. Jag har haft problem med notifikationer för mobiler och haft problem med </w:t>
       </w:r>
@@ -5905,14 +6048,12 @@
               <w:lastRenderedPageBreak/>
               <w:t xml:space="preserve">Börja bygga ramverket för </w:t>
             </w:r>
-            <w:proofErr w:type="spellStart"/>
-            <w:r>
-              <w:rPr>
-                <w:lang w:val="sv-SE"/>
-              </w:rPr>
-              <w:t>apparna</w:t>
-            </w:r>
-            <w:proofErr w:type="spellEnd"/>
+            <w:r>
+              <w:rPr>
+                <w:lang w:val="sv-SE"/>
+              </w:rPr>
+              <w:t>applikationen</w:t>
+            </w:r>
           </w:p>
           <w:p>
             <w:pPr>
@@ -5953,7 +6094,13 @@
               <w:rPr>
                 <w:lang w:val="sv-SE"/>
               </w:rPr>
-              <w:t xml:space="preserve">Ordna </w:t>
+              <w:t>Skicka nya</w:t>
+            </w:r>
+            <w:r>
+              <w:rPr>
+                <w:lang w:val="sv-SE"/>
+              </w:rPr>
+              <w:t xml:space="preserve"> </w:t>
             </w:r>
             <w:proofErr w:type="spellStart"/>
             <w:r>
@@ -8274,42 +8421,24 @@
               </w:rPr>
               <w:t xml:space="preserve">Jag har </w:t>
             </w:r>
-            <w:proofErr w:type="spellStart"/>
-            <w:r>
-              <w:rPr>
-                <w:lang w:val="sv-SE"/>
-              </w:rPr>
-              <w:t>uppnåt</w:t>
-            </w:r>
-            <w:proofErr w:type="spellEnd"/>
-            <w:r>
-              <w:rPr>
-                <w:lang w:val="sv-SE"/>
-              </w:rPr>
-              <w:t xml:space="preserve"> att skapa </w:t>
-            </w:r>
-            <w:proofErr w:type="gramStart"/>
-            <w:r>
-              <w:rPr>
-                <w:lang w:val="sv-SE"/>
-              </w:rPr>
-              <w:t>ett klient</w:t>
-            </w:r>
-            <w:proofErr w:type="gramEnd"/>
-            <w:r>
-              <w:rPr>
-                <w:lang w:val="sv-SE"/>
-              </w:rPr>
-              <w:t xml:space="preserve"> </w:t>
-            </w:r>
-            <w:proofErr w:type="spellStart"/>
-            <w:r>
-              <w:rPr>
-                <w:lang w:val="sv-SE"/>
-              </w:rPr>
-              <w:t>gräsnitt</w:t>
-            </w:r>
-            <w:proofErr w:type="spellEnd"/>
+            <w:r>
+              <w:rPr>
+                <w:lang w:val="sv-SE"/>
+              </w:rPr>
+              <w:t>uppnått</w:t>
+            </w:r>
+            <w:r>
+              <w:rPr>
+                <w:lang w:val="sv-SE"/>
+              </w:rPr>
+              <w:t xml:space="preserve"> att skapa ett </w:t>
+            </w:r>
+            <w:r>
+              <w:rPr>
+                <w:lang w:val="sv-SE"/>
+              </w:rPr>
+              <w:t>klientgränssnitt</w:t>
+            </w:r>
             <w:r>
               <w:rPr>
                 <w:lang w:val="sv-SE"/>
@@ -8749,19 +8878,15 @@
       <w:pPr>
         <w:pStyle w:val="Brdtext1"/>
       </w:pPr>
-      <w:proofErr w:type="gramStart"/>
       <w:r>
-        <w:t>Dem</w:t>
+        <w:t>De</w:t>
       </w:r>
-      <w:proofErr w:type="gramEnd"/>
       <w:r>
         <w:t xml:space="preserve"> viktigaste händelserna är slutet av sprintarna då jag ska vissa upp vad jag har kommit fram till. Vilket är då viktigt att jag planerar korrekt och använder mig utav dem verktyg jag har fått under skoltidens gång. Än sälunge har planeringen hällt, men jag har just börjat med </w:t>
       </w:r>
-      <w:proofErr w:type="gramStart"/>
       <w:r>
-        <w:t>dem</w:t>
+        <w:t>de</w:t>
       </w:r>
-      <w:proofErr w:type="gramEnd"/>
       <w:r>
         <w:t xml:space="preserve"> svåraste delarna i projektet. </w:t>
       </w:r>
@@ -8810,31 +8935,13 @@
       <w:jc w:val="right"/>
     </w:pPr>
     <w:r>
-      <w:t>[</w:t>
-    </w:r>
-    <w:r>
-      <w:t xml:space="preserve">YYYYMMDD </w:t>
-    </w:r>
-    <w:r>
-      <w:t>–</w:t>
-    </w:r>
-    <w:r>
-      <w:t xml:space="preserve"> YYYYMMDD</w:t>
-    </w:r>
-    <w:r>
-      <w:t>]</w:t>
+      <w:t>2022-11-07-2022-12-01</w:t>
     </w:r>
     <w:r>
       <w:t xml:space="preserve">, </w:t>
     </w:r>
     <w:r>
-      <w:t>[</w:t>
-    </w:r>
-    <w:r>
-      <w:t>Rapportdatum</w:t>
-    </w:r>
-    <w:r>
-      <w:t>]</w:t>
+      <w:t>2022-12-01</w:t>
     </w:r>
     <w:r>
       <w:t xml:space="preserve">, Version </w:t>
@@ -8843,7 +8950,7 @@
       <w:t>[</w:t>
     </w:r>
     <w:r>
-      <w:t>X.Y</w:t>
+      <w:t>1.0</w:t>
     </w:r>
     <w:r>
       <w:t>]</w:t>

</xml_diff>